<commit_message>
fix several words error
</commit_message>
<xml_diff>
--- a/acm_submission_template_p4.docx
+++ b/acm_submission_template_p4.docx
@@ -778,6 +778,9 @@
         <w:pStyle w:val="Image"/>
       </w:pPr>
       <w:r>
+        <w:rPr>
+          <w:noProof/>
+        </w:rPr>
         <w:drawing>
           <wp:inline distT="0" distB="0" distL="0" distR="0" wp14:anchorId="231F3C2D" wp14:editId="03DD6FFC">
             <wp:extent cx="2286000" cy="1152144"/>
@@ -1588,6 +1591,9 @@
             <w:r>
               <w:t>99.04</w:t>
             </w:r>
+            <w:r>
+              <w:t>%</w:t>
+            </w:r>
           </w:p>
         </w:tc>
       </w:tr>
@@ -2481,7 +2487,25 @@
         <w:pStyle w:val="Para"/>
       </w:pPr>
       <w:r>
-        <w:t xml:space="preserve">In figure 5.1, h1 sends simulated audio or video packets to h4 through s1, s2, s3 and s4. We specify that an audio packet IP length is 45 bytes, and a video packet length is 57 bytes. We also specify that a group of packets carrying a video frame data consists of three packets which are sent out without a break.  Some other hosts send out random packets at random interval time to interfere the audio or video traffic from h1 to h4. As the statistical results in section 3 show that 98.32% audio packet lengths are between 100 and 200 bytes, and packet lengths vary from 1 byte to 1514 bytes, our random audio packet size strategy is that choosing a random integer number from 1 to 15, when the random number equals to 2, random audio interfere senders send the same size packet as an audio packet size but with different contents. Otherwise, random interference senders send a different size packet. As the statistical results in section 3 show that 99.59% video packet lengths are between 600 bytes and 1230 bytes, our random interference video packet length decision strategy is that choosing a random integer number from 1 to 15, when the random number is between 6 and 12, random video interference senders send the same size packets as a video packet size but with different contents. Otherwise, send different size random packets to interfere video traffic. Our traffic identification algorithm is deployed on router s3. </w:t>
+        <w:t>In figure 5.1, h1 sends simulated audio or video packets to h4 through s1, s2, s3 and s4. We specify that an audio packet IP length is 45 bytes, and a video packet length is 57 bytes. We also specify that a group of packets carrying a video frame data consists of three packets which are sent out without a break.  Some other hosts send out random packets at random interval time to interfere the audio or video traffic from h1 to h4. As the statistical results in section 3 show that 98.32% audio packet lengths are between 100 and 200 bytes, and packet lengths vary from 1 byte to 1514 bytes, our random audio packet size strategy is that choosing a random integer number from 1 to 15, when the random number equals to 2, random audio interfere senders send the same size packet as an audio packet size but with different contents. Otherwise, random interfer</w:t>
+      </w:r>
+      <w:r>
+        <w:t>ing</w:t>
+      </w:r>
+      <w:r>
+        <w:t xml:space="preserve"> senders send a different size packet. As the statistical results in section 3 show that 99.59% video packet lengths are between 600 and 1230 bytes, our random interfer</w:t>
+      </w:r>
+      <w:r>
+        <w:t>ing</w:t>
+      </w:r>
+      <w:r>
+        <w:t xml:space="preserve"> video packet length decision strategy is that choosing a random integer number from 1 to 15, when the random number is between 6 and 12, random video interfer</w:t>
+      </w:r>
+      <w:r>
+        <w:t>ing</w:t>
+      </w:r>
+      <w:r>
+        <w:t xml:space="preserve"> senders send the same size packets as a video packet size but with different contents. Otherwise, send different size random packets to interfere video traffic. Our traffic identification algorithm is deployed on router s3. </w:t>
       </w:r>
     </w:p>
     <w:p>
@@ -2612,7 +2636,13 @@
       </w:r>
       <w:proofErr w:type="spellEnd"/>
       <w:r>
-        <w:t xml:space="preserve">, which includes three elements. In the rest of the paper, use R represent </w:t>
+        <w:t>, which includes three elements. In the rest of the paper, R represent</w:t>
+      </w:r>
+      <w:r>
+        <w:t>s</w:t>
+      </w:r>
+      <w:r>
+        <w:t xml:space="preserve"> </w:t>
       </w:r>
       <w:proofErr w:type="spellStart"/>
       <w:r>
@@ -2658,7 +2688,19 @@
       </w:r>
       <w:proofErr w:type="gramEnd"/>
       <w:r>
-        <w:t xml:space="preserve">4 to process packets by default, while we just want to implement our traffic identification algorithm on one router for performance optimization. Our final strategy is to use a router’s MAC (Media Access Control) address. Considering that all packets received at s3 whose destination addresses are router s3’s MAC address, our solution is that when a received packet destination MAC address </w:t>
+        <w:t>4 to process packets by default</w:t>
+      </w:r>
+      <w:r>
+        <w:t>.</w:t>
+      </w:r>
+      <w:r>
+        <w:t xml:space="preserve"> </w:t>
+      </w:r>
+      <w:r>
+        <w:t>However,</w:t>
+      </w:r>
+      <w:r>
+        <w:t xml:space="preserve"> we just want to implement our traffic identification algorithm on one router for performance optimization. Our final strategy is to use a router’s MAC (Media Access Control) address. Considering that all packets received at s3 whose destination addresses are router s3’s MAC address, our solution is that when a received packet destination MAC address </w:t>
       </w:r>
       <w:proofErr w:type="spellStart"/>
       <w:proofErr w:type="gramStart"/>
@@ -2732,6 +2774,9 @@
         <w:pStyle w:val="Image"/>
       </w:pPr>
       <w:r>
+        <w:rPr>
+          <w:noProof/>
+        </w:rPr>
         <w:drawing>
           <wp:inline distT="0" distB="0" distL="0" distR="0" wp14:anchorId="1736CDD7" wp14:editId="2C83719F">
             <wp:extent cx="2286000" cy="2651760"/>
@@ -3069,15 +3114,13 @@
         <w:pStyle w:val="Para"/>
       </w:pPr>
       <w:r>
-        <w:t xml:space="preserve">This section describes our multimedia traffic identification algorithm implemented in P4. As P4 performance is too slow to process real multimedia traffic, we make a host to send small size packets every 200ms </w:t>
-      </w:r>
-      <w:proofErr w:type="spellStart"/>
-      <w:r>
-        <w:t>simulting</w:t>
-      </w:r>
-      <w:proofErr w:type="spellEnd"/>
-      <w:r>
-        <w:t xml:space="preserve"> audio traffic and send groups of large size packets every 300ms simulating video traffic. Only router s3 employs our algorithm to identify simulated multimedia flows, while other routers skip our algorithm.  </w:t>
+        <w:t>This section describes our multimedia traffic identification algorithm implemented in P4. As P4 performance is too slow to process real multimedia traffic, we make a host to send small size packets every 200ms simul</w:t>
+      </w:r>
+      <w:r>
+        <w:t>a</w:t>
+      </w:r>
+      <w:r>
+        <w:t xml:space="preserve">ting audio traffic and send groups of large size packets every 300ms simulating video traffic. Only router s3 employs our algorithm to identify simulated multimedia flows, while other routers skip our algorithm.  </w:t>
       </w:r>
     </w:p>
     <w:p>
@@ -3094,31 +3137,47 @@
         <w:pStyle w:val="PostHeadPara"/>
       </w:pPr>
       <w:r>
-        <w:t xml:space="preserve">This section presents our testing results in P4 described in section 5. The </w:t>
+        <w:t>This section presents our testing results in P4 described in section 5. The labo</w:t>
+      </w:r>
+      <w:r>
+        <w:t>ra</w:t>
+      </w:r>
+      <w:r>
+        <w:t>tory environment is shown in figure 5.1. First, we perform four audio traffic identificat</w:t>
+      </w:r>
+      <w:r>
+        <w:t>i</w:t>
+      </w:r>
+      <w:r>
+        <w:t>on tests to evaluate our algorithm performance on audio traffic, then perform four audio and video traffic identification tests to evaluate our algorithm performance on multimedia traffic. In the audio traffic identification tests, h1 sends simulated audio packets at interval 200ms to h4. At the same time, h5 sends random packets to h7, h71 sends random packets to h6, and h61 sends random packets to h8 to interfere the audio traffic from h1 to h4. The forwarding path from h1 to h4 goes through s1, s2, s3 and s4. The route from h5 to h7 passes through s5, s2 and s7. The traffic path from h71 to h6 goes through s7, s2, s3 and s6, and the traffic path from h61 to h8 passes through s6, s3 and s8. Router s3 employs our algorithm to identify audio packets from mixed flows and</w:t>
+      </w:r>
+      <w:r>
+        <w:t xml:space="preserve"> </w:t>
+      </w:r>
+      <w:r>
+        <w:t xml:space="preserve">set packet </w:t>
       </w:r>
       <w:proofErr w:type="spellStart"/>
       <w:r>
-        <w:t>labotory</w:t>
+        <w:t>Diffserve</w:t>
       </w:r>
       <w:proofErr w:type="spellEnd"/>
       <w:r>
-        <w:t xml:space="preserve"> environment is shown in figure 5.1. First, we perform four audio traffic </w:t>
+        <w:t xml:space="preserve"> value to AUDIO_PRIORITY if it is identified as an audio packet. At receivers h4, h7, h6 and h8, the received packets are examined. At h4, if a received packet </w:t>
       </w:r>
       <w:proofErr w:type="spellStart"/>
       <w:r>
-        <w:t>identificaiton</w:t>
+        <w:t>Diffserve</w:t>
       </w:r>
       <w:proofErr w:type="spellEnd"/>
       <w:r>
-        <w:t xml:space="preserve"> tests to evaluate our algorithm performance on audio traffic, then perform four audio and video traffic identification tests to evaluate our algorithm performance on multimedia traffic. In the audio traffic identification tests, h1 sends simulated audio packets at interval 200ms to h4. At the same time, h5 sends random packets to h7, h71 sends random packets to h6, and h61 sends random packets to h8 to interfere the audio traffic from h1 to h4. The forwarding path from h1 to h4 goes through s1, s2, s3 and s4. The route from h5 to h7 passes through s5, s2 and s7. The traffic path from h71 to h6 goes through s7, s2, s3 and s6, and the traffic path from h61 to h8 passes through s6, s3 and s8. Router s3 employs our algorithm to identify audio packets from mixed </w:t>
-      </w:r>
-      <w:proofErr w:type="gramStart"/>
-      <w:r>
-        <w:t>flows, and</w:t>
-      </w:r>
-      <w:proofErr w:type="gramEnd"/>
-      <w:r>
-        <w:t xml:space="preserve"> set packet </w:t>
+        <w:t xml:space="preserve"> value equals to AUDIO_PRIORITY, this packet is identified correctly. At h7, h6 and h8, if a received pack</w:t>
+      </w:r>
+      <w:r>
+        <w:t>e</w:t>
+      </w:r>
+      <w:r>
+        <w:t xml:space="preserve">t </w:t>
       </w:r>
       <w:proofErr w:type="spellStart"/>
       <w:r>
@@ -3126,63 +3185,13 @@
       </w:r>
       <w:proofErr w:type="spellEnd"/>
       <w:r>
-        <w:t xml:space="preserve"> value to AUDIO_PRIORITY if it is identified as an audio packet. At receivers h4, h7, h6 and h8, the received packets are examined. At h4, if a received packet </w:t>
-      </w:r>
-      <w:proofErr w:type="spellStart"/>
-      <w:r>
-        <w:t>Diffserve</w:t>
-      </w:r>
-      <w:proofErr w:type="spellEnd"/>
-      <w:r>
-        <w:t xml:space="preserve"> value equals to AUDIO_PRIORITY, this packet is identified correctly. At h7, h6 and h8, if a received </w:t>
-      </w:r>
-      <w:proofErr w:type="spellStart"/>
-      <w:r>
-        <w:t>packt</w:t>
-      </w:r>
-      <w:proofErr w:type="spellEnd"/>
-      <w:r>
-        <w:t xml:space="preserve"> </w:t>
-      </w:r>
-      <w:proofErr w:type="spellStart"/>
-      <w:r>
-        <w:t>Diffserve</w:t>
-      </w:r>
-      <w:proofErr w:type="spellEnd"/>
-      <w:r>
-        <w:t xml:space="preserve"> value equals to AUDIO _PRIORITY, this packet is </w:t>
-      </w:r>
-      <w:proofErr w:type="spellStart"/>
-      <w:r>
-        <w:t>flasely</w:t>
-      </w:r>
-      <w:proofErr w:type="spellEnd"/>
-      <w:r>
-        <w:t xml:space="preserve"> classified belonging to audio flows. Host h1 sends to h4 200 audio packets in test1, 400 audio packets in test2, 600 audio packets in test3, and 800 audio packets in test4 at interval 200ms. Table 6.1 shows the </w:t>
-      </w:r>
-      <w:proofErr w:type="gramStart"/>
-      <w:r>
-        <w:t>four audio</w:t>
-      </w:r>
-      <w:proofErr w:type="gramEnd"/>
-      <w:r>
-        <w:t xml:space="preserve"> traffic identification test results. The test results show that average 99.05% audio traffic from h1 to h4 are correctly identified, average 1.13% random packets from h71 to h6 are </w:t>
-      </w:r>
-      <w:proofErr w:type="spellStart"/>
-      <w:r>
-        <w:t>falsedly</w:t>
-      </w:r>
-      <w:proofErr w:type="spellEnd"/>
-      <w:r>
-        <w:t xml:space="preserve"> identified as audio traffic, and average 1.07% random packets from h61 to h8 are </w:t>
-      </w:r>
-      <w:proofErr w:type="spellStart"/>
-      <w:r>
-        <w:t>falsedly</w:t>
-      </w:r>
-      <w:proofErr w:type="spellEnd"/>
-      <w:r>
-        <w:t xml:space="preserve"> recognized as audio packets. The FP from h5 to h7 is zero since the traffic does not go through s3. The average accuracy is 98.98%. </w:t>
+        <w:t xml:space="preserve"> value equals to AUDIO _PRIORITY, this packet is fa</w:t>
+      </w:r>
+      <w:r>
+        <w:t>l</w:t>
+      </w:r>
+      <w:r>
+        <w:t xml:space="preserve">sely classified belonging to audio flows. Host h1 sends to h4 200 audio packets in test1, 400 audio packets in test2, 600 audio packets in test3, and 800 audio packets in test4 at interval 200ms. Table 6.1 shows audio traffic identification test results. The test results show that average 99.05% audio traffic from h1 to h4 are correctly identified, average 1.13% random packets from h71 to h6 are falsely identified as audio traffic, and average 1.07% random packets from h61 to h8 are falsely recognized as audio packets. The FP from h5 to h7 is zero since the traffic does not go through s3. The average accuracy is 98.98%. </w:t>
       </w:r>
     </w:p>
     <w:p>
@@ -3753,15 +3762,7 @@
         <w:pStyle w:val="Para"/>
       </w:pPr>
       <w:r>
-        <w:t xml:space="preserve">Next, we perform four audio and video tests to evaluate our algorithm on multimedia traffic identification. The testing scenario is that h1 sends simulated audio and video traffic to h4, while h5 sends random audio interfering packets to h7, h71 sends random audio interfering packets to h6, and h61 sends random video interfering packets to h8 at random interval time to interfere multimedia traffics from h1 to h4. In test1, h1 sends out 300 simulated audio </w:t>
-      </w:r>
-      <w:proofErr w:type="spellStart"/>
-      <w:r>
-        <w:t>packdets</w:t>
-      </w:r>
-      <w:proofErr w:type="spellEnd"/>
-      <w:r>
-        <w:t xml:space="preserve"> and 200 groups of simulated video packets to h4, and each group of video packets includes three packets. Host h1 sends out 900 audio packets and 600 groups of video packets to h4 in test2; h1 sends out 1500 audio packets and 1000 </w:t>
+        <w:t xml:space="preserve">Next, we perform four audio and video tests to evaluate our algorithm on multimedia traffic identification. The testing scenario is that h1 sends simulated audio and video traffic to h4, while h5 sends random audio interfering packets to h7, h71 sends random audio interfering packets to h6, and h61 sends random video interfering packets to h8 at random interval time to interfere multimedia traffics from h1 to h4. In test1, h1 sends out 300 simulated audio packets and 200 groups of simulated video packets to h4, and each group of video packets includes three packets. Host h1 sends out 900 audio packets and 600 groups of video packets to h4 in test2; h1 sends out 1500 audio packets and 1000 </w:t>
       </w:r>
       <w:r>
         <w:rPr>
@@ -3770,23 +3771,13 @@
         <w:t>gr</w:t>
       </w:r>
       <w:r>
-        <w:t xml:space="preserve">oups of video packets to h4 in test3; h1 sends out 2100 audio packets and 1400 groups of video packets to h4 in test4. Router s3 employs our multimedia identification algorithm to classify packets belonging to audio or video flows. Table 6.2 shows the test results. The table shows that average 95.55% simulated audio packets from h1 to h4 are correctly identified, average 93.5% simulated video packets from h1 to h4 are correctly recognized, average 2.51% random audio interfering packets from h71 to h6 are </w:t>
-      </w:r>
-      <w:proofErr w:type="spellStart"/>
-      <w:r>
-        <w:t>falsed</w:t>
-      </w:r>
-      <w:proofErr w:type="spellEnd"/>
-      <w:r>
-        <w:t xml:space="preserve"> classified belonging to audio traffic, average 28.22% random video packets from h61 to h8 are </w:t>
-      </w:r>
-      <w:proofErr w:type="spellStart"/>
-      <w:r>
-        <w:t>falsedly</w:t>
-      </w:r>
-      <w:proofErr w:type="spellEnd"/>
-      <w:r>
-        <w:t xml:space="preserve"> recognized as video packets. The average audio traffic accuracy is 96.24%, and the average video traffic accuracy is 88.75%.</w:t>
+        <w:t>oups of video packets to h4 in test3; h1 sends out 2100 audio packets and 1400 groups of video packets to h4 in test4. Router s3 employs our multimedia identification algorithm to classify packets belonging to audio or video flows. Table 6.2 shows the test results. The table shows that average 95.55% simulated audio packets from h1 to h4 are correctly identified, average 93.5% simulated video packets from h1 to h4 are correctly recognized, average 2.51% random audio interfering packets from h71 to h6 are false</w:t>
+      </w:r>
+      <w:r>
+        <w:t>ly</w:t>
+      </w:r>
+      <w:r>
+        <w:t xml:space="preserve"> classified belonging to audio traffic, average 28.22% random video packets from h61 to h8 are falsely recognized as video packets. The average audio traffic accuracy is 96.24%, and the average video traffic accuracy is 88.75%.</w:t>
       </w:r>
     </w:p>
     <w:p>
@@ -4608,27 +4599,23 @@
         <w:t>aff</w:t>
       </w:r>
       <w:r>
-        <w:t xml:space="preserve">ic pattern. Based on real-time application transport protocol and video coding standards, we assume audio and video traffic pattern, then perform voice calls and video conferences to verify our assumptions. Our tests prove that in a video conference, audio and video data are separately transmitted.  We discover that audio packet lengths are between 100 and 200 bytes, an audio packet is sent out every 20ms, a video frame is transmitted by a group of large size packets, majority of video packet lengths are larger than 400 bytes, a group of packets carrying a video frame data are sent out continuously, mean video frame interval time is 33ms.  Then based on the multimedia traffic </w:t>
-      </w:r>
-      <w:proofErr w:type="spellStart"/>
-      <w:r>
-        <w:t>patern</w:t>
-      </w:r>
-      <w:proofErr w:type="spellEnd"/>
-      <w:r>
-        <w:t xml:space="preserve">, we design a general audio and video traffic identification algorithm. In order to evaluate our algorithm </w:t>
-      </w:r>
-      <w:proofErr w:type="spellStart"/>
-      <w:r>
-        <w:t>perforance</w:t>
-      </w:r>
-      <w:proofErr w:type="spellEnd"/>
-      <w:r>
-        <w:t xml:space="preserve">, we design and implement a multimedia traffic identification algorithm in P4 and perform some tests. The testing results show that our </w:t>
+        <w:t>ic pattern. Based on real-time application transport protocol and video coding standards, we assume audio and video traffic pattern, then perform voice calls and video conferences to verify our assumptions. Our tests prove that in a video conference, audio and video data are separately transmitted.  We discover that audio packet lengths are between 100 and 200 bytes, an audio packet is sent out every 20ms, a video frame is transmitted by a group of large size packets, majority of video packet lengths are larger than 400 bytes, a group of packets carrying a video frame data are sent out continuously, mean video frame interval time is 33ms.  Then based on the multimedia traffic pat</w:t>
+      </w:r>
+      <w:r>
+        <w:t>t</w:t>
+      </w:r>
+      <w:r>
+        <w:t>ern, we design a general audio and video traffic identification algorithm. In order to evaluate our algorithm perfor</w:t>
+      </w:r>
+      <w:r>
+        <w:t>m</w:t>
+      </w:r>
+      <w:r>
+        <w:t xml:space="preserve">ance, we design and implement a multimedia traffic identification algorithm in P4 and perform some tests. The testing results show that our </w:t>
       </w:r>
       <w:r>
         <w:lastRenderedPageBreak/>
-        <w:t>algorithm achieve high accuracy for audio traffic identification. The audio traffic identification testing results indicate that average 99.05% audio packets are correctly identified, only 1.1% interfering random packets are falsely identified as audio packets, average accuracy is 98.98%.  The audio and video traffic identification testing results show that average 95.55% audio packets and average 93.5% video packets are correctly classified, and average 2.51% random packets are falsely classified belonging to audio flows, and average 28.11% random packets are falsely recognized belonging to video flows. Even in a video conference, the quality of audio traffic is more important than video traffic for customer satisfaction. Our algorithm is able to identify overwhelming majority of audio traffic and assign them high priority to assure audio traffic quality. Compared to current dominant machine learning based traffic classificat</w:t>
+        <w:t>algorithm achieve high accuracy for audio traffic identification. The audio traffic identification testing results indicate that average 99.05% audio packets are correctly identified, only 1.1% interfering random packets are falsely identified as audio packets, average accuracy is 98.98%.  The audio and video traffic identification testing results show that average 95.55% audio packets and average 93.5% video packets are correctly classified, average 2.51% random packets are falsely classified belonging to audio flows, and average 28.11% random packets are falsely recognized belonging to video flows. Even in a video conference, the quality of audio traffic is more important than video traffic for customer satisfaction. Our algorithm is able to identify overwhelming majority of audio traffic and assign them high priority to assure audio traffic quality. Compared to current dominant machine learning based traffic classificat</w:t>
       </w:r>
       <w:r>
         <w:t>i</w:t>
@@ -4642,13 +4629,7 @@
         <w:pStyle w:val="Para"/>
       </w:pPr>
       <w:r>
-        <w:t>The future work may involve implementing our general traffic identification algorithm in vari</w:t>
-      </w:r>
-      <w:r>
-        <w:t>e</w:t>
-      </w:r>
-      <w:r>
-        <w:t xml:space="preserve">ty of real </w:t>
+        <w:t xml:space="preserve">The future work may involve implementing our general traffic identification algorithm in variety of real </w:t>
       </w:r>
       <w:r>
         <w:rPr>
@@ -4664,14 +4645,6 @@
       </w:r>
       <w:r>
         <w:t xml:space="preserve">at different positions such as edge routers and center routers, then compare their performances. According to the experimental results, further optimize algorithm parameters to improve traffic identification accuracy.   </w:t>
-      </w:r>
-    </w:p>
-    <w:p>
-      <w:pPr>
-        <w:pStyle w:val="PostHeadPara"/>
-      </w:pPr>
-      <w:r>
-        <w:t xml:space="preserve">used by search engine crawlers for indexing images, and when images cannot be loaded. </w:t>
       </w:r>
     </w:p>
     <w:p>
@@ -5054,7 +5027,6 @@
         <w:pStyle w:val="Bibentry"/>
       </w:pPr>
       <w:r>
-        <w:lastRenderedPageBreak/>
         <w:t xml:space="preserve"> </w:t>
       </w:r>
       <w:proofErr w:type="spellStart"/>
@@ -5591,7 +5563,6 @@
     <w:lvl w:ilvl="0">
       <w:start w:val="1"/>
       <w:numFmt w:val="bullet"/>
-      <w:pStyle w:val="TableCaption"/>
       <w:lvlText w:val=""/>
       <w:lvlJc w:val="left"/>
       <w:pPr>

</xml_diff>